<commit_message>
Update Phase 3 Documentation
</commit_message>
<xml_diff>
--- a/Phase 3/Phase 3-1.docx
+++ b/Phase 3/Phase 3-1.docx
@@ -2120,23 +2120,7 @@
           <w:color w:val="000000" w:themeColor="text1"/>
           <w:lang w:bidi="fa-IR"/>
         </w:rPr>
-        <w:t xml:space="preserve">10-digit number can start with 0 (string </w:t>
-      </w:r>
-      <w:r>
-        <w:rPr>
-          <w:rFonts w:ascii="Cambria" w:hAnsi="Cambria" w:cs="B Nazanin"/>
-          <w:color w:val="000000" w:themeColor="text1"/>
-          <w:lang w:bidi="fa-IR"/>
-        </w:rPr>
-        <w:t>max</w:t>
-      </w:r>
-      <w:r>
-        <w:rPr>
-          <w:rFonts w:ascii="Cambria" w:hAnsi="Cambria" w:cs="B Nazanin"/>
-          <w:color w:val="000000" w:themeColor="text1"/>
-          <w:lang w:bidi="fa-IR"/>
-        </w:rPr>
-        <w:t xml:space="preserve"> length: 10)</w:t>
+        <w:t>10-digit number can start with 0 (string max length: 10)</w:t>
       </w:r>
     </w:p>
     <w:p>
@@ -3241,23 +3225,11 @@
           <w:lang w:bidi="fa-IR"/>
         </w:rPr>
       </w:pPr>
-      <w:proofErr w:type="spellStart"/>
-      <w:r>
-        <w:rPr>
-          <w:rFonts w:ascii="Cambria" w:hAnsi="Cambria" w:cs="B Nazanin"/>
-          <w:color w:val="000000" w:themeColor="text1"/>
-          <w:lang w:bidi="fa-IR"/>
-        </w:rPr>
-        <w:t>CreateBankAccountRequest</w:t>
-      </w:r>
-      <w:proofErr w:type="spellEnd"/>
-      <w:r>
-        <w:rPr>
-          <w:rFonts w:ascii="Cambria" w:hAnsi="Cambria" w:cs="B Nazanin"/>
-          <w:color w:val="000000" w:themeColor="text1"/>
-          <w:lang w:bidi="fa-IR"/>
-        </w:rPr>
-        <w:t>:</w:t>
+      <w:r>
+        <w:rPr>
+          <w:rFonts w:ascii="Cambria" w:hAnsi="Cambria"/>
+        </w:rPr>
+        <w:t>Account:</w:t>
       </w:r>
     </w:p>
     <w:p>
@@ -3268,28 +3240,21 @@
           <w:numId w:val="29"/>
         </w:numPr>
         <w:spacing w:line="360" w:lineRule="auto"/>
-        <w:jc w:val="both"/>
-        <w:rPr>
-          <w:rFonts w:ascii="Cambria" w:hAnsi="Cambria" w:cs="B Nazanin"/>
-          <w:color w:val="000000" w:themeColor="text1"/>
-          <w:lang w:bidi="fa-IR"/>
-        </w:rPr>
-      </w:pPr>
-      <w:proofErr w:type="spellStart"/>
-      <w:r>
-        <w:rPr>
-          <w:rFonts w:ascii="Cambria" w:hAnsi="Cambria" w:cs="B Nazanin"/>
-          <w:color w:val="000000" w:themeColor="text1"/>
-          <w:lang w:bidi="fa-IR"/>
-        </w:rPr>
-        <w:t>requestId</w:t>
-      </w:r>
-      <w:proofErr w:type="spellEnd"/>
-      <w:r>
-        <w:rPr>
-          <w:rFonts w:ascii="Cambria" w:hAnsi="Cambria" w:cs="B Nazanin"/>
-          <w:color w:val="000000" w:themeColor="text1"/>
-          <w:lang w:bidi="fa-IR"/>
+        <w:rPr>
+          <w:rFonts w:ascii="Cambria" w:hAnsi="Cambria"/>
+        </w:rPr>
+      </w:pPr>
+      <w:proofErr w:type="spellStart"/>
+      <w:r>
+        <w:rPr>
+          <w:rFonts w:ascii="Cambria" w:hAnsi="Cambria"/>
+        </w:rPr>
+        <w:t>realPersonNationId</w:t>
+      </w:r>
+      <w:proofErr w:type="spellEnd"/>
+      <w:r>
+        <w:rPr>
+          <w:rFonts w:ascii="Cambria" w:hAnsi="Cambria"/>
         </w:rPr>
         <w:t xml:space="preserve">: </w:t>
       </w:r>
@@ -3299,7 +3264,7 @@
           <w:color w:val="000000" w:themeColor="text1"/>
           <w:lang w:bidi="fa-IR"/>
         </w:rPr>
-        <w:t>serial</w:t>
+        <w:t>10-digit number can start with 0 (string fix length: 10)</w:t>
       </w:r>
     </w:p>
     <w:p>
@@ -3310,20 +3275,27 @@
           <w:numId w:val="29"/>
         </w:numPr>
         <w:spacing w:line="360" w:lineRule="auto"/>
-        <w:jc w:val="both"/>
-        <w:rPr>
-          <w:rFonts w:ascii="Cambria" w:hAnsi="Cambria" w:cs="B Nazanin"/>
-          <w:color w:val="000000" w:themeColor="text1"/>
-          <w:lang w:bidi="fa-IR"/>
-        </w:rPr>
-      </w:pPr>
-      <w:r>
-        <w:rPr>
-          <w:rFonts w:ascii="Cambria" w:hAnsi="Cambria" w:cs="B Nazanin"/>
-          <w:color w:val="000000" w:themeColor="text1"/>
-          <w:lang w:bidi="fa-IR"/>
-        </w:rPr>
-        <w:t>username: string (maximum length: 30)</w:t>
+        <w:rPr>
+          <w:rFonts w:ascii="Cambria" w:hAnsi="Cambria"/>
+        </w:rPr>
+      </w:pPr>
+      <w:r>
+        <w:rPr>
+          <w:rFonts w:ascii="Cambria" w:hAnsi="Cambria"/>
+        </w:rPr>
+        <w:t>username: string (maximum length</w:t>
+      </w:r>
+      <w:r>
+        <w:rPr>
+          <w:rFonts w:ascii="Cambria" w:hAnsi="Cambria"/>
+        </w:rPr>
+        <w:t>:</w:t>
+      </w:r>
+      <w:r>
+        <w:rPr>
+          <w:rFonts w:ascii="Cambria" w:hAnsi="Cambria"/>
+        </w:rPr>
+        <w:t xml:space="preserve"> 30)</w:t>
       </w:r>
     </w:p>
     <w:p>
@@ -3334,60 +3306,39 @@
           <w:numId w:val="29"/>
         </w:numPr>
         <w:spacing w:line="360" w:lineRule="auto"/>
-        <w:jc w:val="both"/>
-        <w:rPr>
-          <w:rFonts w:ascii="Cambria" w:hAnsi="Cambria" w:cs="B Nazanin"/>
-          <w:color w:val="000000" w:themeColor="text1"/>
-          <w:lang w:bidi="fa-IR"/>
-        </w:rPr>
-      </w:pPr>
-      <w:proofErr w:type="spellStart"/>
-      <w:r>
-        <w:rPr>
-          <w:rFonts w:ascii="Cambria" w:hAnsi="Cambria" w:cs="B Nazanin"/>
-          <w:color w:val="000000" w:themeColor="text1"/>
-          <w:lang w:bidi="fa-IR"/>
-        </w:rPr>
-        <w:t>bankAccountId</w:t>
-      </w:r>
-      <w:proofErr w:type="spellEnd"/>
-      <w:r>
-        <w:rPr>
-          <w:rFonts w:ascii="Cambria" w:hAnsi="Cambria" w:cs="B Nazanin"/>
-          <w:color w:val="000000" w:themeColor="text1"/>
-          <w:lang w:bidi="fa-IR"/>
-        </w:rPr>
-        <w:t xml:space="preserve">: </w:t>
-      </w:r>
-      <w:r>
-        <w:rPr>
-          <w:rFonts w:ascii="Cambria" w:hAnsi="Cambria" w:cs="B Nazanin"/>
-          <w:color w:val="000000" w:themeColor="text1"/>
-          <w:lang w:bidi="fa-IR"/>
-        </w:rPr>
-        <w:t>integer</w:t>
-      </w:r>
-    </w:p>
-    <w:p>
-      <w:pPr>
-        <w:pStyle w:val="ListParagraph"/>
-        <w:numPr>
-          <w:ilvl w:val="0"/>
-          <w:numId w:val="29"/>
-        </w:numPr>
-        <w:spacing w:line="360" w:lineRule="auto"/>
-        <w:jc w:val="both"/>
-        <w:rPr>
-          <w:rFonts w:ascii="Cambria" w:hAnsi="Cambria" w:cs="B Nazanin"/>
-          <w:color w:val="000000" w:themeColor="text1"/>
-          <w:lang w:bidi="fa-IR"/>
-        </w:rPr>
-      </w:pPr>
-      <w:r>
-        <w:rPr>
-          <w:rFonts w:ascii="Cambria" w:hAnsi="Cambria"/>
-        </w:rPr>
-        <w:t>Account:</w:t>
+        <w:rPr>
+          <w:rFonts w:ascii="Cambria" w:hAnsi="Cambria"/>
+        </w:rPr>
+      </w:pPr>
+      <w:r>
+        <w:rPr>
+          <w:rFonts w:ascii="Cambria" w:hAnsi="Cambria"/>
+        </w:rPr>
+        <w:t>email: string (maximum length</w:t>
+      </w:r>
+      <w:r>
+        <w:rPr>
+          <w:rFonts w:ascii="Cambria" w:hAnsi="Cambria"/>
+        </w:rPr>
+        <w:t>:</w:t>
+      </w:r>
+      <w:r>
+        <w:rPr>
+          <w:rFonts w:ascii="Cambria" w:hAnsi="Cambria"/>
+        </w:rPr>
+        <w:t xml:space="preserve"> </w:t>
+      </w:r>
+      <w:r>
+        <w:rPr>
+          <w:rFonts w:ascii="Cambria" w:hAnsi="Cambria"/>
+        </w:rPr>
+        <w:t>50</w:t>
+      </w:r>
+      <w:r>
+        <w:rPr>
+          <w:rFonts w:ascii="Cambria" w:hAnsi="Cambria"/>
+        </w:rPr>
+        <w:t>)</w:t>
       </w:r>
     </w:p>
     <w:p>
@@ -3402,27 +3353,59 @@
           <w:rFonts w:ascii="Cambria" w:hAnsi="Cambria"/>
         </w:rPr>
       </w:pPr>
-      <w:proofErr w:type="spellStart"/>
-      <w:r>
-        <w:rPr>
-          <w:rFonts w:ascii="Cambria" w:hAnsi="Cambria"/>
-        </w:rPr>
-        <w:t>realPersonNationId</w:t>
-      </w:r>
-      <w:proofErr w:type="spellEnd"/>
-      <w:r>
-        <w:rPr>
-          <w:rFonts w:ascii="Cambria" w:hAnsi="Cambria"/>
-        </w:rPr>
-        <w:t xml:space="preserve">: </w:t>
-      </w:r>
-      <w:r>
-        <w:rPr>
-          <w:rFonts w:ascii="Cambria" w:hAnsi="Cambria" w:cs="B Nazanin"/>
-          <w:color w:val="000000" w:themeColor="text1"/>
-          <w:lang w:bidi="fa-IR"/>
-        </w:rPr>
-        <w:t>10-digit number can start with 0 (string fix length: 10)</w:t>
+      <w:r>
+        <w:rPr>
+          <w:rFonts w:ascii="Cambria" w:hAnsi="Cambria"/>
+        </w:rPr>
+        <w:t xml:space="preserve">password: </w:t>
+      </w:r>
+      <w:r>
+        <w:rPr>
+          <w:rFonts w:ascii="Cambria" w:hAnsi="Cambria"/>
+        </w:rPr>
+        <w:t>SHA-256 hash (</w:t>
+      </w:r>
+      <w:r>
+        <w:rPr>
+          <w:rFonts w:ascii="Cambria" w:hAnsi="Cambria"/>
+        </w:rPr>
+        <w:t xml:space="preserve">string </w:t>
+      </w:r>
+      <w:r>
+        <w:rPr>
+          <w:rFonts w:ascii="Cambria" w:hAnsi="Cambria"/>
+        </w:rPr>
+        <w:t>fix</w:t>
+      </w:r>
+      <w:r>
+        <w:rPr>
+          <w:rFonts w:ascii="Cambria" w:hAnsi="Cambria"/>
+        </w:rPr>
+        <w:t xml:space="preserve"> length</w:t>
+      </w:r>
+      <w:r>
+        <w:rPr>
+          <w:rFonts w:ascii="Cambria" w:hAnsi="Cambria"/>
+        </w:rPr>
+        <w:t>:</w:t>
+      </w:r>
+      <w:r>
+        <w:rPr>
+          <w:rFonts w:ascii="Cambria" w:hAnsi="Cambria"/>
+        </w:rPr>
+        <w:t xml:space="preserve"> </w:t>
+      </w:r>
+      <w:r>
+        <w:rPr>
+          <w:rFonts w:ascii="Cambria" w:hAnsi="Cambria"/>
+        </w:rPr>
+        <w:t>32</w:t>
+      </w:r>
+      <w:r>
+        <w:rPr>
+          <w:rFonts w:ascii="Cambria" w:hAnsi="Cambria"/>
+        </w:rPr>
+        <w:t>)</w:t>
       </w:r>
     </w:p>
     <w:p>
@@ -3437,147 +3420,6 @@
           <w:rFonts w:ascii="Cambria" w:hAnsi="Cambria"/>
         </w:rPr>
       </w:pPr>
-      <w:r>
-        <w:rPr>
-          <w:rFonts w:ascii="Cambria" w:hAnsi="Cambria"/>
-        </w:rPr>
-        <w:t>username: string (maximum length</w:t>
-      </w:r>
-      <w:r>
-        <w:rPr>
-          <w:rFonts w:ascii="Cambria" w:hAnsi="Cambria"/>
-        </w:rPr>
-        <w:t>:</w:t>
-      </w:r>
-      <w:r>
-        <w:rPr>
-          <w:rFonts w:ascii="Cambria" w:hAnsi="Cambria"/>
-        </w:rPr>
-        <w:t xml:space="preserve"> 30)</w:t>
-      </w:r>
-    </w:p>
-    <w:p>
-      <w:pPr>
-        <w:pStyle w:val="ListParagraph"/>
-        <w:numPr>
-          <w:ilvl w:val="1"/>
-          <w:numId w:val="29"/>
-        </w:numPr>
-        <w:spacing w:line="360" w:lineRule="auto"/>
-        <w:rPr>
-          <w:rFonts w:ascii="Cambria" w:hAnsi="Cambria"/>
-        </w:rPr>
-      </w:pPr>
-      <w:r>
-        <w:rPr>
-          <w:rFonts w:ascii="Cambria" w:hAnsi="Cambria"/>
-        </w:rPr>
-        <w:t>email: string (maximum length</w:t>
-      </w:r>
-      <w:r>
-        <w:rPr>
-          <w:rFonts w:ascii="Cambria" w:hAnsi="Cambria"/>
-        </w:rPr>
-        <w:t>:</w:t>
-      </w:r>
-      <w:r>
-        <w:rPr>
-          <w:rFonts w:ascii="Cambria" w:hAnsi="Cambria"/>
-        </w:rPr>
-        <w:t xml:space="preserve"> </w:t>
-      </w:r>
-      <w:r>
-        <w:rPr>
-          <w:rFonts w:ascii="Cambria" w:hAnsi="Cambria"/>
-        </w:rPr>
-        <w:t>50</w:t>
-      </w:r>
-      <w:r>
-        <w:rPr>
-          <w:rFonts w:ascii="Cambria" w:hAnsi="Cambria"/>
-        </w:rPr>
-        <w:t>)</w:t>
-      </w:r>
-    </w:p>
-    <w:p>
-      <w:pPr>
-        <w:pStyle w:val="ListParagraph"/>
-        <w:numPr>
-          <w:ilvl w:val="1"/>
-          <w:numId w:val="29"/>
-        </w:numPr>
-        <w:spacing w:line="360" w:lineRule="auto"/>
-        <w:rPr>
-          <w:rFonts w:ascii="Cambria" w:hAnsi="Cambria"/>
-        </w:rPr>
-      </w:pPr>
-      <w:r>
-        <w:rPr>
-          <w:rFonts w:ascii="Cambria" w:hAnsi="Cambria"/>
-        </w:rPr>
-        <w:t xml:space="preserve">password: </w:t>
-      </w:r>
-      <w:r>
-        <w:rPr>
-          <w:rFonts w:ascii="Cambria" w:hAnsi="Cambria"/>
-        </w:rPr>
-        <w:t>SHA-256 hash (</w:t>
-      </w:r>
-      <w:r>
-        <w:rPr>
-          <w:rFonts w:ascii="Cambria" w:hAnsi="Cambria"/>
-        </w:rPr>
-        <w:t xml:space="preserve">string </w:t>
-      </w:r>
-      <w:r>
-        <w:rPr>
-          <w:rFonts w:ascii="Cambria" w:hAnsi="Cambria"/>
-        </w:rPr>
-        <w:t>fix</w:t>
-      </w:r>
-      <w:r>
-        <w:rPr>
-          <w:rFonts w:ascii="Cambria" w:hAnsi="Cambria"/>
-        </w:rPr>
-        <w:t xml:space="preserve"> length</w:t>
-      </w:r>
-      <w:r>
-        <w:rPr>
-          <w:rFonts w:ascii="Cambria" w:hAnsi="Cambria"/>
-        </w:rPr>
-        <w:t>:</w:t>
-      </w:r>
-      <w:r>
-        <w:rPr>
-          <w:rFonts w:ascii="Cambria" w:hAnsi="Cambria"/>
-        </w:rPr>
-        <w:t xml:space="preserve"> </w:t>
-      </w:r>
-      <w:r>
-        <w:rPr>
-          <w:rFonts w:ascii="Cambria" w:hAnsi="Cambria"/>
-        </w:rPr>
-        <w:t>32</w:t>
-      </w:r>
-      <w:r>
-        <w:rPr>
-          <w:rFonts w:ascii="Cambria" w:hAnsi="Cambria"/>
-        </w:rPr>
-        <w:t>)</w:t>
-      </w:r>
-    </w:p>
-    <w:p>
-      <w:pPr>
-        <w:pStyle w:val="ListParagraph"/>
-        <w:numPr>
-          <w:ilvl w:val="1"/>
-          <w:numId w:val="29"/>
-        </w:numPr>
-        <w:spacing w:line="360" w:lineRule="auto"/>
-        <w:rPr>
-          <w:rFonts w:ascii="Cambria" w:hAnsi="Cambria"/>
-        </w:rPr>
-      </w:pPr>
       <w:proofErr w:type="spellStart"/>
       <w:r>
         <w:rPr>
@@ -3785,6 +3627,7 @@
         <w:rPr>
           <w:rFonts w:ascii="Cambria" w:hAnsi="Cambria"/>
         </w:rPr>
+        <w:lastRenderedPageBreak/>
         <w:t>secondaryPassword</w:t>
       </w:r>
       <w:proofErr w:type="spellEnd"/>
@@ -4038,13 +3881,7 @@
         <w:rPr>
           <w:rFonts w:ascii="Cambria" w:hAnsi="Cambria"/>
         </w:rPr>
-        <w:t>T</w:t>
-      </w:r>
-      <w:r>
-        <w:rPr>
-          <w:rFonts w:ascii="Cambria" w:hAnsi="Cambria"/>
-        </w:rPr>
-        <w:t>ransaction:</w:t>
+        <w:t>Transaction:</w:t>
       </w:r>
     </w:p>
     <w:p>
@@ -4311,8 +4148,16 @@
         <w:rPr>
           <w:rFonts w:ascii="Cambria" w:hAnsi="Cambria"/>
         </w:rPr>
-        <w:t>: integer</w:t>
-      </w:r>
+        <w:t xml:space="preserve">: </w:t>
+      </w:r>
+      <w:proofErr w:type="spellStart"/>
+      <w:r>
+        <w:rPr>
+          <w:rFonts w:ascii="Cambria" w:hAnsi="Cambria"/>
+        </w:rPr>
+        <w:t>bigint</w:t>
+      </w:r>
+      <w:proofErr w:type="spellEnd"/>
     </w:p>
     <w:p>
       <w:pPr>
@@ -4331,21 +4176,9 @@
         <w:rPr>
           <w:rFonts w:ascii="Cambria" w:hAnsi="Cambria"/>
         </w:rPr>
-        <w:t>cardNumber</w:t>
-      </w:r>
-      <w:proofErr w:type="spellEnd"/>
-      <w:r>
-        <w:rPr>
-          <w:rFonts w:ascii="Cambria" w:hAnsi="Cambria"/>
-        </w:rPr>
-        <w:t xml:space="preserve">: </w:t>
-      </w:r>
-      <w:r>
-        <w:rPr>
-          <w:rFonts w:ascii="Cambria" w:hAnsi="Cambria"/>
-        </w:rPr>
-        <w:t>string (maximum length</w:t>
-      </w:r>
+        <w:t>bankAccountId</w:t>
+      </w:r>
+      <w:proofErr w:type="spellEnd"/>
       <w:r>
         <w:rPr>
           <w:rFonts w:ascii="Cambria" w:hAnsi="Cambria"/>
@@ -4362,13 +4195,26 @@
         <w:rPr>
           <w:rFonts w:ascii="Cambria" w:hAnsi="Cambria"/>
         </w:rPr>
-        <w:t>19</w:t>
-      </w:r>
-      <w:r>
-        <w:rPr>
-          <w:rFonts w:ascii="Cambria" w:hAnsi="Cambria"/>
-        </w:rPr>
-        <w:t>)</w:t>
+        <w:t>integer</w:t>
+      </w:r>
+    </w:p>
+    <w:p>
+      <w:pPr>
+        <w:pStyle w:val="ListParagraph"/>
+        <w:numPr>
+          <w:ilvl w:val="0"/>
+          <w:numId w:val="30"/>
+        </w:numPr>
+        <w:spacing w:line="360" w:lineRule="auto"/>
+        <w:rPr>
+          <w:rFonts w:ascii="Cambria" w:hAnsi="Cambria"/>
+        </w:rPr>
+      </w:pPr>
+      <w:r>
+        <w:rPr>
+          <w:rFonts w:ascii="Cambria" w:hAnsi="Cambria"/>
+        </w:rPr>
+        <w:t>Support:</w:t>
       </w:r>
     </w:p>
     <w:p>
@@ -4388,26 +4234,88 @@
         <w:rPr>
           <w:rFonts w:ascii="Cambria" w:hAnsi="Cambria"/>
         </w:rPr>
-        <w:t>bankAccountId</w:t>
-      </w:r>
-      <w:proofErr w:type="spellEnd"/>
-      <w:r>
-        <w:rPr>
-          <w:rFonts w:ascii="Cambria" w:hAnsi="Cambria"/>
-        </w:rPr>
-        <w:t>:</w:t>
-      </w:r>
-      <w:r>
-        <w:rPr>
-          <w:rFonts w:ascii="Cambria" w:hAnsi="Cambria"/>
-        </w:rPr>
-        <w:t xml:space="preserve"> </w:t>
-      </w:r>
-      <w:r>
-        <w:rPr>
-          <w:rFonts w:ascii="Cambria" w:hAnsi="Cambria"/>
-        </w:rPr>
-        <w:t>integer</w:t>
+        <w:t>requestId</w:t>
+      </w:r>
+      <w:proofErr w:type="spellEnd"/>
+      <w:r>
+        <w:rPr>
+          <w:rFonts w:ascii="Cambria" w:hAnsi="Cambria"/>
+        </w:rPr>
+        <w:t xml:space="preserve">: </w:t>
+      </w:r>
+      <w:proofErr w:type="spellStart"/>
+      <w:r>
+        <w:rPr>
+          <w:rFonts w:ascii="Cambria" w:hAnsi="Cambria"/>
+        </w:rPr>
+        <w:t>bigint</w:t>
+      </w:r>
+      <w:proofErr w:type="spellEnd"/>
+    </w:p>
+    <w:p>
+      <w:pPr>
+        <w:pStyle w:val="ListParagraph"/>
+        <w:numPr>
+          <w:ilvl w:val="1"/>
+          <w:numId w:val="30"/>
+        </w:numPr>
+        <w:spacing w:line="360" w:lineRule="auto"/>
+        <w:rPr>
+          <w:rFonts w:ascii="Cambria" w:hAnsi="Cambria"/>
+        </w:rPr>
+      </w:pPr>
+      <w:r>
+        <w:rPr>
+          <w:rFonts w:ascii="Cambria" w:hAnsi="Cambria"/>
+        </w:rPr>
+        <w:t>username: string (maximum length 30)</w:t>
+      </w:r>
+    </w:p>
+    <w:p>
+      <w:pPr>
+        <w:pStyle w:val="ListParagraph"/>
+        <w:numPr>
+          <w:ilvl w:val="1"/>
+          <w:numId w:val="30"/>
+        </w:numPr>
+        <w:spacing w:line="360" w:lineRule="auto"/>
+        <w:rPr>
+          <w:rFonts w:ascii="Cambria" w:hAnsi="Cambria"/>
+        </w:rPr>
+      </w:pPr>
+      <w:proofErr w:type="spellStart"/>
+      <w:r>
+        <w:rPr>
+          <w:rFonts w:ascii="Cambria" w:hAnsi="Cambria"/>
+        </w:rPr>
+        <w:t>employeeNation</w:t>
+      </w:r>
+      <w:r>
+        <w:rPr>
+          <w:rFonts w:ascii="Cambria" w:hAnsi="Cambria"/>
+        </w:rPr>
+        <w:t>al</w:t>
+      </w:r>
+      <w:r>
+        <w:rPr>
+          <w:rFonts w:ascii="Cambria" w:hAnsi="Cambria"/>
+        </w:rPr>
+        <w:t>Id</w:t>
+      </w:r>
+      <w:proofErr w:type="spellEnd"/>
+      <w:r>
+        <w:rPr>
+          <w:rFonts w:ascii="Cambria" w:hAnsi="Cambria"/>
+        </w:rPr>
+        <w:t xml:space="preserve">: </w:t>
+      </w:r>
+      <w:r>
+        <w:rPr>
+          <w:rFonts w:ascii="Cambria" w:hAnsi="Cambria" w:cs="B Nazanin"/>
+          <w:color w:val="000000" w:themeColor="text1"/>
+          <w:lang w:bidi="fa-IR"/>
+        </w:rPr>
+        <w:t>10-digit number can start with 0 (string fix length: 10)</w:t>
       </w:r>
     </w:p>
     <w:p>
@@ -4422,11 +4330,19 @@
           <w:rFonts w:ascii="Cambria" w:hAnsi="Cambria"/>
         </w:rPr>
       </w:pPr>
-      <w:r>
-        <w:rPr>
-          <w:rFonts w:ascii="Cambria" w:hAnsi="Cambria"/>
-        </w:rPr>
-        <w:t>Support:</w:t>
+      <w:proofErr w:type="spellStart"/>
+      <w:r>
+        <w:rPr>
+          <w:rFonts w:ascii="Cambria" w:hAnsi="Cambria"/>
+        </w:rPr>
+        <w:t>UserRequest</w:t>
+      </w:r>
+      <w:proofErr w:type="spellEnd"/>
+      <w:r>
+        <w:rPr>
+          <w:rFonts w:ascii="Cambria" w:hAnsi="Cambria"/>
+        </w:rPr>
+        <w:t>:</w:t>
       </w:r>
     </w:p>
     <w:p>
@@ -4453,8 +4369,16 @@
         <w:rPr>
           <w:rFonts w:ascii="Cambria" w:hAnsi="Cambria"/>
         </w:rPr>
-        <w:t>: integer</w:t>
-      </w:r>
+        <w:t xml:space="preserve">: </w:t>
+      </w:r>
+      <w:proofErr w:type="spellStart"/>
+      <w:r>
+        <w:rPr>
+          <w:rFonts w:ascii="Cambria" w:hAnsi="Cambria"/>
+        </w:rPr>
+        <w:t>bigserial</w:t>
+      </w:r>
+      <w:proofErr w:type="spellEnd"/>
     </w:p>
     <w:p>
       <w:pPr>
@@ -4472,7 +4396,33 @@
         <w:rPr>
           <w:rFonts w:ascii="Cambria" w:hAnsi="Cambria"/>
         </w:rPr>
-        <w:t>username: string (maximum length 30)</w:t>
+        <w:t xml:space="preserve">status: </w:t>
+      </w:r>
+      <w:r>
+        <w:rPr>
+          <w:rFonts w:ascii="Cambria" w:hAnsi="Cambria" w:cs="B Nazanin"/>
+          <w:color w:val="000000" w:themeColor="text1"/>
+          <w:lang w:bidi="fa-IR"/>
+        </w:rPr>
+        <w:t xml:space="preserve">custom status </w:t>
+      </w:r>
+      <w:proofErr w:type="spellStart"/>
+      <w:r>
+        <w:rPr>
+          <w:rFonts w:ascii="Cambria" w:hAnsi="Cambria" w:cs="B Nazanin"/>
+          <w:color w:val="000000" w:themeColor="text1"/>
+          <w:lang w:bidi="fa-IR"/>
+        </w:rPr>
+        <w:t>enum</w:t>
+      </w:r>
+      <w:proofErr w:type="spellEnd"/>
+      <w:r>
+        <w:rPr>
+          <w:rFonts w:ascii="Cambria" w:hAnsi="Cambria" w:cs="B Nazanin"/>
+          <w:color w:val="000000" w:themeColor="text1"/>
+          <w:lang w:bidi="fa-IR"/>
+        </w:rPr>
+        <w:t xml:space="preserve"> type (defined in the database)</w:t>
       </w:r>
     </w:p>
     <w:p>
@@ -4487,39 +4437,61 @@
           <w:rFonts w:ascii="Cambria" w:hAnsi="Cambria"/>
         </w:rPr>
       </w:pPr>
-      <w:proofErr w:type="spellStart"/>
-      <w:r>
-        <w:rPr>
-          <w:rFonts w:ascii="Cambria" w:hAnsi="Cambria"/>
-        </w:rPr>
-        <w:t>employeeNation</w:t>
-      </w:r>
-      <w:r>
-        <w:rPr>
-          <w:rFonts w:ascii="Cambria" w:hAnsi="Cambria"/>
-        </w:rPr>
-        <w:t>al</w:t>
-      </w:r>
-      <w:r>
-        <w:rPr>
-          <w:rFonts w:ascii="Cambria" w:hAnsi="Cambria"/>
-        </w:rPr>
-        <w:t>Id</w:t>
-      </w:r>
-      <w:proofErr w:type="spellEnd"/>
-      <w:r>
-        <w:rPr>
-          <w:rFonts w:ascii="Cambria" w:hAnsi="Cambria"/>
-        </w:rPr>
-        <w:t xml:space="preserve">: </w:t>
-      </w:r>
-      <w:r>
-        <w:rPr>
-          <w:rFonts w:ascii="Cambria" w:hAnsi="Cambria" w:cs="B Nazanin"/>
-          <w:color w:val="000000" w:themeColor="text1"/>
-          <w:lang w:bidi="fa-IR"/>
-        </w:rPr>
-        <w:t>10-digit number can start with 0 (string fix length: 10)</w:t>
+      <w:r>
+        <w:rPr>
+          <w:rFonts w:ascii="Cambria" w:hAnsi="Cambria"/>
+        </w:rPr>
+        <w:t>date: date</w:t>
+      </w:r>
+    </w:p>
+    <w:p>
+      <w:pPr>
+        <w:pStyle w:val="ListParagraph"/>
+        <w:numPr>
+          <w:ilvl w:val="1"/>
+          <w:numId w:val="30"/>
+        </w:numPr>
+        <w:spacing w:line="360" w:lineRule="auto"/>
+        <w:rPr>
+          <w:rFonts w:ascii="Cambria" w:hAnsi="Cambria"/>
+        </w:rPr>
+      </w:pPr>
+      <w:r>
+        <w:rPr>
+          <w:rFonts w:ascii="Cambria" w:hAnsi="Cambria"/>
+        </w:rPr>
+        <w:t xml:space="preserve">response: </w:t>
+      </w:r>
+      <w:r>
+        <w:rPr>
+          <w:rFonts w:ascii="Cambria" w:hAnsi="Cambria"/>
+        </w:rPr>
+        <w:t>text</w:t>
+      </w:r>
+    </w:p>
+    <w:p>
+      <w:pPr>
+        <w:pStyle w:val="ListParagraph"/>
+        <w:numPr>
+          <w:ilvl w:val="1"/>
+          <w:numId w:val="30"/>
+        </w:numPr>
+        <w:spacing w:line="360" w:lineRule="auto"/>
+        <w:rPr>
+          <w:rFonts w:ascii="Cambria" w:hAnsi="Cambria"/>
+        </w:rPr>
+      </w:pPr>
+      <w:r>
+        <w:rPr>
+          <w:rFonts w:ascii="Cambria" w:hAnsi="Cambria"/>
+        </w:rPr>
+        <w:t xml:space="preserve">description: </w:t>
+      </w:r>
+      <w:r>
+        <w:rPr>
+          <w:rFonts w:ascii="Cambria" w:hAnsi="Cambria"/>
+        </w:rPr>
+        <w:t>text</w:t>
       </w:r>
     </w:p>
     <w:p>
@@ -4539,7 +4511,7 @@
         <w:rPr>
           <w:rFonts w:ascii="Cambria" w:hAnsi="Cambria"/>
         </w:rPr>
-        <w:t>UserRequest</w:t>
+        <w:t>CreateBankAccountRequest</w:t>
       </w:r>
       <w:proofErr w:type="spellEnd"/>
       <w:r>
@@ -4580,7 +4552,7 @@
         <w:rPr>
           <w:rFonts w:ascii="Cambria" w:hAnsi="Cambria"/>
         </w:rPr>
-        <w:t>bigserial</w:t>
+        <w:t>bigint</w:t>
       </w:r>
       <w:proofErr w:type="spellEnd"/>
     </w:p>
@@ -4600,49 +4572,7 @@
         <w:rPr>
           <w:rFonts w:ascii="Cambria" w:hAnsi="Cambria"/>
         </w:rPr>
-        <w:t xml:space="preserve">status: </w:t>
-      </w:r>
-      <w:r>
-        <w:rPr>
-          <w:rFonts w:ascii="Cambria" w:hAnsi="Cambria" w:cs="B Nazanin"/>
-          <w:color w:val="000000" w:themeColor="text1"/>
-          <w:lang w:bidi="fa-IR"/>
-        </w:rPr>
-        <w:t xml:space="preserve">custom </w:t>
-      </w:r>
-      <w:r>
-        <w:rPr>
-          <w:rFonts w:ascii="Cambria" w:hAnsi="Cambria" w:cs="B Nazanin"/>
-          <w:color w:val="000000" w:themeColor="text1"/>
-          <w:lang w:bidi="fa-IR"/>
-        </w:rPr>
-        <w:t>status</w:t>
-      </w:r>
-      <w:r>
-        <w:rPr>
-          <w:rFonts w:ascii="Cambria" w:hAnsi="Cambria" w:cs="B Nazanin"/>
-          <w:color w:val="000000" w:themeColor="text1"/>
-          <w:lang w:bidi="fa-IR"/>
-        </w:rPr>
-        <w:t xml:space="preserve"> </w:t>
-      </w:r>
-      <w:proofErr w:type="spellStart"/>
-      <w:r>
-        <w:rPr>
-          <w:rFonts w:ascii="Cambria" w:hAnsi="Cambria" w:cs="B Nazanin"/>
-          <w:color w:val="000000" w:themeColor="text1"/>
-          <w:lang w:bidi="fa-IR"/>
-        </w:rPr>
-        <w:t>enum</w:t>
-      </w:r>
-      <w:proofErr w:type="spellEnd"/>
-      <w:r>
-        <w:rPr>
-          <w:rFonts w:ascii="Cambria" w:hAnsi="Cambria" w:cs="B Nazanin"/>
-          <w:color w:val="000000" w:themeColor="text1"/>
-          <w:lang w:bidi="fa-IR"/>
-        </w:rPr>
-        <w:t xml:space="preserve"> type (defined in the database)</w:t>
+        <w:t>username: string (maximum length 30)</w:t>
       </w:r>
     </w:p>
     <w:p>
@@ -4657,156 +4587,20 @@
           <w:rFonts w:ascii="Cambria" w:hAnsi="Cambria"/>
         </w:rPr>
       </w:pPr>
-      <w:r>
-        <w:rPr>
-          <w:rFonts w:ascii="Cambria" w:hAnsi="Cambria"/>
-        </w:rPr>
-        <w:t>date: date</w:t>
-      </w:r>
-    </w:p>
-    <w:p>
-      <w:pPr>
-        <w:pStyle w:val="ListParagraph"/>
-        <w:numPr>
-          <w:ilvl w:val="1"/>
-          <w:numId w:val="30"/>
-        </w:numPr>
-        <w:spacing w:line="360" w:lineRule="auto"/>
-        <w:rPr>
-          <w:rFonts w:ascii="Cambria" w:hAnsi="Cambria"/>
-        </w:rPr>
-      </w:pPr>
+      <w:proofErr w:type="spellStart"/>
       <w:r>
         <w:rPr>
           <w:rFonts w:ascii="Cambria" w:hAnsi="Cambria"/>
         </w:rPr>
         <w:lastRenderedPageBreak/>
-        <w:t xml:space="preserve">response: </w:t>
-      </w:r>
-      <w:r>
-        <w:rPr>
-          <w:rFonts w:ascii="Cambria" w:hAnsi="Cambria"/>
-        </w:rPr>
-        <w:t>text</w:t>
-      </w:r>
-    </w:p>
-    <w:p>
-      <w:pPr>
-        <w:pStyle w:val="ListParagraph"/>
-        <w:numPr>
-          <w:ilvl w:val="1"/>
-          <w:numId w:val="30"/>
-        </w:numPr>
-        <w:spacing w:line="360" w:lineRule="auto"/>
-        <w:rPr>
-          <w:rFonts w:ascii="Cambria" w:hAnsi="Cambria"/>
-        </w:rPr>
-      </w:pPr>
-      <w:r>
-        <w:rPr>
-          <w:rFonts w:ascii="Cambria" w:hAnsi="Cambria"/>
-        </w:rPr>
-        <w:t xml:space="preserve">description: </w:t>
-      </w:r>
-      <w:r>
-        <w:rPr>
-          <w:rFonts w:ascii="Cambria" w:hAnsi="Cambria"/>
-        </w:rPr>
-        <w:t>text</w:t>
-      </w:r>
-    </w:p>
-    <w:p>
-      <w:pPr>
-        <w:pStyle w:val="ListParagraph"/>
-        <w:numPr>
-          <w:ilvl w:val="0"/>
-          <w:numId w:val="30"/>
-        </w:numPr>
-        <w:spacing w:line="360" w:lineRule="auto"/>
-        <w:rPr>
-          <w:rFonts w:ascii="Cambria" w:hAnsi="Cambria"/>
-        </w:rPr>
-      </w:pPr>
-      <w:proofErr w:type="spellStart"/>
-      <w:r>
-        <w:rPr>
-          <w:rFonts w:ascii="Cambria" w:hAnsi="Cambria"/>
-        </w:rPr>
-        <w:t>CreateBankAccountRequest</w:t>
-      </w:r>
-      <w:proofErr w:type="spellEnd"/>
-      <w:r>
-        <w:rPr>
-          <w:rFonts w:ascii="Cambria" w:hAnsi="Cambria"/>
-        </w:rPr>
-        <w:t>:</w:t>
-      </w:r>
-    </w:p>
-    <w:p>
-      <w:pPr>
-        <w:pStyle w:val="ListParagraph"/>
-        <w:numPr>
-          <w:ilvl w:val="1"/>
-          <w:numId w:val="30"/>
-        </w:numPr>
-        <w:spacing w:line="360" w:lineRule="auto"/>
-        <w:rPr>
-          <w:rFonts w:ascii="Cambria" w:hAnsi="Cambria"/>
-        </w:rPr>
-      </w:pPr>
-      <w:proofErr w:type="spellStart"/>
-      <w:r>
-        <w:rPr>
-          <w:rFonts w:ascii="Cambria" w:hAnsi="Cambria"/>
-        </w:rPr>
-        <w:t>requestId</w:t>
-      </w:r>
-      <w:proofErr w:type="spellEnd"/>
-      <w:r>
-        <w:rPr>
-          <w:rFonts w:ascii="Cambria" w:hAnsi="Cambria"/>
-        </w:rPr>
-        <w:t>: integer</w:t>
-      </w:r>
-    </w:p>
-    <w:p>
-      <w:pPr>
-        <w:pStyle w:val="ListParagraph"/>
-        <w:numPr>
-          <w:ilvl w:val="1"/>
-          <w:numId w:val="30"/>
-        </w:numPr>
-        <w:spacing w:line="360" w:lineRule="auto"/>
-        <w:rPr>
-          <w:rFonts w:ascii="Cambria" w:hAnsi="Cambria"/>
-        </w:rPr>
-      </w:pPr>
-      <w:r>
-        <w:rPr>
-          <w:rFonts w:ascii="Cambria" w:hAnsi="Cambria"/>
-        </w:rPr>
-        <w:t>username: string (maximum length 30)</w:t>
-      </w:r>
-    </w:p>
-    <w:p>
-      <w:pPr>
-        <w:pStyle w:val="ListParagraph"/>
-        <w:numPr>
-          <w:ilvl w:val="1"/>
-          <w:numId w:val="30"/>
-        </w:numPr>
-        <w:spacing w:line="360" w:lineRule="auto"/>
-        <w:rPr>
-          <w:rFonts w:ascii="Cambria" w:hAnsi="Cambria"/>
-        </w:rPr>
-      </w:pPr>
-      <w:proofErr w:type="spellStart"/>
-      <w:r>
-        <w:rPr>
-          <w:rFonts w:ascii="Cambria" w:hAnsi="Cambria"/>
-        </w:rPr>
         <w:t>bankAccount</w:t>
       </w:r>
+      <w:r>
+        <w:rPr>
+          <w:rFonts w:ascii="Cambria" w:hAnsi="Cambria"/>
+        </w:rPr>
+        <w:t>Type</w:t>
+      </w:r>
       <w:proofErr w:type="spellEnd"/>
       <w:r>
         <w:rPr>
@@ -4816,9 +4610,45 @@
       </w:r>
       <w:r>
         <w:rPr>
-          <w:rFonts w:ascii="Cambria" w:hAnsi="Cambria"/>
-        </w:rPr>
-        <w:t>integer</w:t>
+          <w:rFonts w:ascii="Cambria" w:hAnsi="Cambria" w:cs="B Nazanin"/>
+          <w:color w:val="000000" w:themeColor="text1"/>
+          <w:lang w:bidi="fa-IR"/>
+        </w:rPr>
+        <w:t xml:space="preserve">custom </w:t>
+      </w:r>
+      <w:r>
+        <w:rPr>
+          <w:rFonts w:ascii="Cambria" w:hAnsi="Cambria" w:cs="B Nazanin"/>
+          <w:color w:val="000000" w:themeColor="text1"/>
+          <w:lang w:bidi="fa-IR"/>
+        </w:rPr>
+        <w:t>bank account type</w:t>
+      </w:r>
+      <w:r>
+        <w:rPr>
+          <w:rFonts w:ascii="Cambria" w:hAnsi="Cambria" w:cs="B Nazanin"/>
+          <w:color w:val="000000" w:themeColor="text1"/>
+          <w:lang w:bidi="fa-IR"/>
+        </w:rPr>
+        <w:t xml:space="preserve"> </w:t>
+      </w:r>
+      <w:proofErr w:type="spellStart"/>
+      <w:r>
+        <w:rPr>
+          <w:rFonts w:ascii="Cambria" w:hAnsi="Cambria" w:cs="B Nazanin"/>
+          <w:color w:val="000000" w:themeColor="text1"/>
+          <w:lang w:bidi="fa-IR"/>
+        </w:rPr>
+        <w:t>enum</w:t>
+      </w:r>
+      <w:proofErr w:type="spellEnd"/>
+      <w:r>
+        <w:rPr>
+          <w:rFonts w:ascii="Cambria" w:hAnsi="Cambria" w:cs="B Nazanin"/>
+          <w:color w:val="000000" w:themeColor="text1"/>
+          <w:lang w:bidi="fa-IR"/>
+        </w:rPr>
+        <w:t xml:space="preserve"> (defined in the database)</w:t>
       </w:r>
     </w:p>
     <w:p>

</xml_diff>